<commit_message>
Levert 4.1 og 4.2 - Ikke obligatorisk
</commit_message>
<xml_diff>
--- a/oblig4/oblig4_1_EmilBerglund.docx
+++ b/oblig4/oblig4_1_EmilBerglund.docx
@@ -128,6 +128,52 @@
         </w:rPr>
         <w:t xml:space="preserve">. </w:t>
       </w:r>
+      <w:r>
+        <w:rPr>
+          <w:rFonts w:ascii="Arial" w:hAnsi="Arial" w:cs="Arial"/>
+          <w:sz w:val="24"/>
+          <w:szCs w:val="24"/>
+        </w:rPr>
+        <w:t xml:space="preserve">Illustrerende bilder starter på </w:t>
+      </w:r>
+      <w:hyperlink w:anchor="Side2" w:history="1">
+        <w:r>
+          <w:rPr>
+            <w:rStyle w:val="Hyperkobling"/>
+            <w:rFonts w:ascii="Arial" w:hAnsi="Arial" w:cs="Arial"/>
+            <w:sz w:val="24"/>
+            <w:szCs w:val="24"/>
+          </w:rPr>
+          <w:t>si</w:t>
+        </w:r>
+        <w:r>
+          <w:rPr>
+            <w:rStyle w:val="Hyperkobling"/>
+            <w:rFonts w:ascii="Arial" w:hAnsi="Arial" w:cs="Arial"/>
+            <w:sz w:val="24"/>
+            <w:szCs w:val="24"/>
+          </w:rPr>
+          <w:t>d</w:t>
+        </w:r>
+        <w:r>
+          <w:rPr>
+            <w:rStyle w:val="Hyperkobling"/>
+            <w:rFonts w:ascii="Arial" w:hAnsi="Arial" w:cs="Arial"/>
+            <w:sz w:val="24"/>
+            <w:szCs w:val="24"/>
+          </w:rPr>
+          <w:t>e</w:t>
+        </w:r>
+        <w:r>
+          <w:rPr>
+            <w:rStyle w:val="Hyperkobling"/>
+            <w:rFonts w:ascii="Arial" w:hAnsi="Arial" w:cs="Arial"/>
+            <w:sz w:val="24"/>
+            <w:szCs w:val="24"/>
+          </w:rPr>
+          <w:t xml:space="preserve"> 2.</w:t>
+        </w:r>
+      </w:hyperlink>
     </w:p>
     <w:p>
       <w:pPr>
@@ -267,6 +313,56 @@
           <w:szCs w:val="24"/>
         </w:rPr>
         <w:t xml:space="preserve">tabellen ble 527 kolonner lang, hvor 500 av de er pasienter, og resterende leger. </w:t>
+      </w:r>
+      <w:r>
+        <w:rPr>
+          <w:rFonts w:ascii="Arial" w:hAnsi="Arial" w:cs="Arial"/>
+          <w:sz w:val="24"/>
+          <w:szCs w:val="24"/>
+        </w:rPr>
+        <w:t xml:space="preserve">Pasientenes provins ble også lagt i en egen </w:t>
+      </w:r>
+      <w:proofErr w:type="spellStart"/>
+      <w:r>
+        <w:rPr>
+          <w:rFonts w:ascii="Arial" w:hAnsi="Arial" w:cs="Arial"/>
+          <w:sz w:val="24"/>
+          <w:szCs w:val="24"/>
+        </w:rPr>
+        <w:t>array</w:t>
+      </w:r>
+      <w:proofErr w:type="spellEnd"/>
+      <w:r>
+        <w:rPr>
+          <w:rFonts w:ascii="Arial" w:hAnsi="Arial" w:cs="Arial"/>
+          <w:sz w:val="24"/>
+          <w:szCs w:val="24"/>
+        </w:rPr>
+        <w:t xml:space="preserve"> med navnet «provins», med </w:t>
+      </w:r>
+      <w:r>
+        <w:rPr>
+          <w:rFonts w:ascii="Arial" w:hAnsi="Arial" w:cs="Arial"/>
+          <w:sz w:val="24"/>
+          <w:szCs w:val="24"/>
+        </w:rPr>
+        <w:t>feltene</w:t>
+      </w:r>
+      <w:r>
+        <w:rPr>
+          <w:rFonts w:ascii="Arial" w:hAnsi="Arial" w:cs="Arial"/>
+          <w:sz w:val="24"/>
+          <w:szCs w:val="24"/>
+        </w:rPr>
+        <w:t xml:space="preserve"> «id» og «</w:t>
+      </w:r>
+      <w:r>
+        <w:rPr>
+          <w:rFonts w:ascii="Arial" w:hAnsi="Arial" w:cs="Arial"/>
+          <w:sz w:val="24"/>
+          <w:szCs w:val="24"/>
+        </w:rPr>
+        <w:t>navn».</w:t>
       </w:r>
     </w:p>
     <w:p>
@@ -725,18 +821,23 @@
           <w:szCs w:val="28"/>
         </w:rPr>
       </w:pPr>
-      <w:r>
-        <w:rPr>
-          <w:rFonts w:ascii="Arial" w:hAnsi="Arial" w:cs="Arial"/>
+      <w:bookmarkStart w:id="1" w:name="Side2"/>
+      <w:r>
+        <w:rPr>
+          <w:rStyle w:val="Overskrift1Tegn"/>
+          <w:rFonts w:ascii="Arial" w:hAnsi="Arial" w:cs="Arial"/>
+          <w:color w:val="auto"/>
           <w:sz w:val="28"/>
           <w:szCs w:val="28"/>
         </w:rPr>
         <w:lastRenderedPageBreak/>
         <w:t>Oversikt over databasen</w:t>
       </w:r>
-      <w:r>
-        <w:rPr>
-          <w:rFonts w:ascii="Arial" w:hAnsi="Arial" w:cs="Arial"/>
+      <w:bookmarkEnd w:id="1"/>
+      <w:r>
+        <w:rPr>
+          <w:rFonts w:ascii="Arial" w:hAnsi="Arial" w:cs="Arial"/>
+          <w:noProof/>
         </w:rPr>
         <w:drawing>
           <wp:inline distT="0" distB="0" distL="0" distR="0" wp14:anchorId="5D74B801" wp14:editId="00BDAD07">
@@ -777,6 +878,7 @@
       <w:r>
         <w:rPr>
           <w:rFonts w:ascii="Arial" w:hAnsi="Arial" w:cs="Arial"/>
+          <w:noProof/>
         </w:rPr>
         <w:drawing>
           <wp:inline distT="0" distB="0" distL="0" distR="0" wp14:anchorId="4590CFDA" wp14:editId="5F82BF00">
@@ -817,18 +919,37 @@
     </w:p>
     <w:p>
       <w:pPr>
+        <w:rPr>
+          <w:rFonts w:ascii="Arial" w:hAnsi="Arial" w:cs="Arial"/>
+          <w:sz w:val="28"/>
+          <w:szCs w:val="28"/>
+        </w:rPr>
+      </w:pPr>
+      <w:r>
+        <w:rPr>
+          <w:rFonts w:ascii="Arial" w:hAnsi="Arial" w:cs="Arial"/>
+          <w:sz w:val="28"/>
+          <w:szCs w:val="28"/>
+        </w:rPr>
+        <w:br w:type="page"/>
+      </w:r>
+    </w:p>
+    <w:p>
+      <w:pPr>
         <w:spacing w:line="360" w:lineRule="auto"/>
         <w:jc w:val="center"/>
         <w:rPr>
           <w:rFonts w:ascii="Arial" w:hAnsi="Arial" w:cs="Arial"/>
-        </w:rPr>
-      </w:pPr>
-      <w:r>
-        <w:rPr>
-          <w:rFonts w:ascii="Arial" w:hAnsi="Arial" w:cs="Arial"/>
           <w:sz w:val="28"/>
           <w:szCs w:val="28"/>
         </w:rPr>
+      </w:pPr>
+      <w:r>
+        <w:rPr>
+          <w:rFonts w:ascii="Arial" w:hAnsi="Arial" w:cs="Arial"/>
+          <w:sz w:val="28"/>
+          <w:szCs w:val="28"/>
+        </w:rPr>
         <w:lastRenderedPageBreak/>
         <w:t xml:space="preserve">Oversikt over </w:t>
       </w:r>
@@ -864,15 +985,24 @@
         </w:rPr>
         <w:t xml:space="preserve">eger (Skjermbilde viser bare pasienter) </w:t>
       </w:r>
+    </w:p>
+    <w:p>
+      <w:pPr>
+        <w:spacing w:line="360" w:lineRule="auto"/>
+        <w:jc w:val="center"/>
+        <w:rPr>
+          <w:rFonts w:ascii="Arial" w:hAnsi="Arial" w:cs="Arial"/>
+        </w:rPr>
+      </w:pPr>
       <w:r>
         <w:rPr>
           <w:rFonts w:ascii="Arial" w:hAnsi="Arial" w:cs="Arial"/>
         </w:rPr>
         <w:drawing>
-          <wp:inline distT="0" distB="0" distL="0" distR="0" wp14:anchorId="521D0206" wp14:editId="3C110535">
-            <wp:extent cx="5760720" cy="7119620"/>
-            <wp:effectExtent l="0" t="0" r="0" b="5080"/>
-            <wp:docPr id="328325950" name="Bilde 1" descr="Et bilde som inneholder tekst, skjermbilde, programvare&#10;&#10;Automatisk generert beskrivelse"/>
+          <wp:inline distT="0" distB="0" distL="0" distR="0" wp14:anchorId="52311D4F" wp14:editId="08E0A19A">
+            <wp:extent cx="5760720" cy="7275195"/>
+            <wp:effectExtent l="0" t="0" r="0" b="1905"/>
+            <wp:docPr id="736205409" name="Bilde 1" descr="Et bilde som inneholder tekst, skjermbilde, programvare, Multimedieprogramvare&#10;&#10;Automatisk generert beskrivelse"/>
             <wp:cNvGraphicFramePr>
               <a:graphicFrameLocks xmlns:a="http://schemas.openxmlformats.org/drawingml/2006/main" noChangeAspect="1"/>
             </wp:cNvGraphicFramePr>
@@ -880,7 +1010,7 @@
               <a:graphicData uri="http://schemas.openxmlformats.org/drawingml/2006/picture">
                 <pic:pic xmlns:pic="http://schemas.openxmlformats.org/drawingml/2006/picture">
                   <pic:nvPicPr>
-                    <pic:cNvPr id="328325950" name="Bilde 1" descr="Et bilde som inneholder tekst, skjermbilde, programvare&#10;&#10;Automatisk generert beskrivelse"/>
+                    <pic:cNvPr id="736205409" name="Bilde 1" descr="Et bilde som inneholder tekst, skjermbilde, programvare, Multimedieprogramvare&#10;&#10;Automatisk generert beskrivelse"/>
                     <pic:cNvPicPr/>
                   </pic:nvPicPr>
                   <pic:blipFill>
@@ -892,7 +1022,7 @@
                   <pic:spPr>
                     <a:xfrm>
                       <a:off x="0" y="0"/>
-                      <a:ext cx="5760720" cy="7119620"/>
+                      <a:ext cx="5760720" cy="7275195"/>
                     </a:xfrm>
                     <a:prstGeom prst="rect">
                       <a:avLst/>
@@ -928,67 +1058,12 @@
           <w:szCs w:val="28"/>
         </w:rPr>
         <w:lastRenderedPageBreak/>
-        <w:t xml:space="preserve">Oversikt over </w:t>
-      </w:r>
-      <w:r>
-        <w:rPr>
-          <w:rFonts w:ascii="Arial" w:hAnsi="Arial" w:cs="Arial"/>
-          <w:sz w:val="28"/>
-          <w:szCs w:val="28"/>
-        </w:rPr>
-        <w:t>p</w:t>
-      </w:r>
-      <w:r>
-        <w:rPr>
-          <w:rFonts w:ascii="Arial" w:hAnsi="Arial" w:cs="Arial"/>
-          <w:sz w:val="28"/>
-          <w:szCs w:val="28"/>
-        </w:rPr>
-        <w:t xml:space="preserve">asienter og </w:t>
-      </w:r>
-      <w:r>
-        <w:rPr>
-          <w:rFonts w:ascii="Arial" w:hAnsi="Arial" w:cs="Arial"/>
-          <w:sz w:val="28"/>
-          <w:szCs w:val="28"/>
-        </w:rPr>
-        <w:t>l</w:t>
-      </w:r>
-      <w:r>
-        <w:rPr>
-          <w:rFonts w:ascii="Arial" w:hAnsi="Arial" w:cs="Arial"/>
-          <w:sz w:val="28"/>
-          <w:szCs w:val="28"/>
-        </w:rPr>
-        <w:t xml:space="preserve">eger (Skjermbilde viser bare </w:t>
-      </w:r>
-      <w:r>
-        <w:rPr>
-          <w:rFonts w:ascii="Arial" w:hAnsi="Arial" w:cs="Arial"/>
-          <w:sz w:val="28"/>
-          <w:szCs w:val="28"/>
-        </w:rPr>
-        <w:t>leger</w:t>
-      </w:r>
-      <w:r>
-        <w:rPr>
-          <w:rFonts w:ascii="Arial" w:hAnsi="Arial" w:cs="Arial"/>
-          <w:sz w:val="28"/>
-          <w:szCs w:val="28"/>
-        </w:rPr>
-        <w:t>)</w:t>
-      </w:r>
-      <w:r>
-        <w:rPr>
-          <w:rFonts w:ascii="Arial" w:hAnsi="Arial" w:cs="Arial"/>
-          <w:sz w:val="28"/>
-          <w:szCs w:val="28"/>
-        </w:rPr>
-        <w:t xml:space="preserve"> </w:t>
-      </w:r>
-      <w:r>
-        <w:rPr>
-          <w:rFonts w:ascii="Arial" w:hAnsi="Arial" w:cs="Arial"/>
+        <w:t xml:space="preserve">Oversikt over pasienter og leger (Skjermbilde viser bare leger) </w:t>
+      </w:r>
+      <w:r>
+        <w:rPr>
+          <w:rFonts w:ascii="Arial" w:hAnsi="Arial" w:cs="Arial"/>
+          <w:noProof/>
         </w:rPr>
         <w:drawing>
           <wp:inline distT="0" distB="0" distL="0" distR="0" wp14:anchorId="77E00392" wp14:editId="10256C60">
@@ -1055,6 +1130,7 @@
       <w:r>
         <w:rPr>
           <w:rFonts w:ascii="Arial" w:hAnsi="Arial" w:cs="Arial"/>
+          <w:noProof/>
         </w:rPr>
         <w:drawing>
           <wp:inline distT="0" distB="0" distL="0" distR="0" wp14:anchorId="08F504D2" wp14:editId="57AACF15">
@@ -2339,6 +2415,41 @@
     <w:uiPriority w:val="99"/>
     <w:rsid w:val="007C280A"/>
   </w:style>
+  <w:style w:type="character" w:styleId="Hyperkobling">
+    <w:name w:val="Hyperlink"/>
+    <w:basedOn w:val="Standardskriftforavsnitt"/>
+    <w:uiPriority w:val="99"/>
+    <w:unhideWhenUsed/>
+    <w:rsid w:val="00DB10A6"/>
+    <w:rPr>
+      <w:color w:val="467886" w:themeColor="hyperlink"/>
+      <w:u w:val="single"/>
+    </w:rPr>
+  </w:style>
+  <w:style w:type="character" w:styleId="Ulstomtale">
+    <w:name w:val="Unresolved Mention"/>
+    <w:basedOn w:val="Standardskriftforavsnitt"/>
+    <w:uiPriority w:val="99"/>
+    <w:semiHidden/>
+    <w:unhideWhenUsed/>
+    <w:rsid w:val="00DB10A6"/>
+    <w:rPr>
+      <w:color w:val="605E5C"/>
+      <w:shd w:val="clear" w:color="auto" w:fill="E1DFDD"/>
+    </w:rPr>
+  </w:style>
+  <w:style w:type="character" w:styleId="Fulgthyperkobling">
+    <w:name w:val="FollowedHyperlink"/>
+    <w:basedOn w:val="Standardskriftforavsnitt"/>
+    <w:uiPriority w:val="99"/>
+    <w:semiHidden/>
+    <w:unhideWhenUsed/>
+    <w:rsid w:val="00DB10A6"/>
+    <w:rPr>
+      <w:color w:val="96607D" w:themeColor="followedHyperlink"/>
+      <w:u w:val="single"/>
+    </w:rPr>
+  </w:style>
 </w:styles>
 </file>
 

</xml_diff>